<commit_message>
Update word and update starUML
</commit_message>
<xml_diff>
--- a/docs/Nhom38_HoSoBenhAn.docx
+++ b/docs/Nhom38_HoSoBenhAn.docx
@@ -15353,12 +15353,15 @@
         <w:ind w:firstLine="0"/>
       </w:pPr>
       <w:r>
+        <w:rPr>
+          <w:noProof/>
+        </w:rPr>
         <w:lastRenderedPageBreak/>
         <w:drawing>
-          <wp:inline distT="0" distB="0" distL="0" distR="0" wp14:anchorId="0381C2C9" wp14:editId="0B437EDF">
-            <wp:extent cx="5761990" cy="5339715"/>
-            <wp:effectExtent l="0" t="0" r="0" b="0"/>
-            <wp:docPr id="1101117321" name="Picture 1" descr="A screenshot of a computer&#10;&#10;AI-generated content may be incorrect."/>
+          <wp:inline distT="0" distB="0" distL="0" distR="0" wp14:anchorId="3ED58C7E" wp14:editId="33100B62">
+            <wp:extent cx="5761990" cy="5359400"/>
+            <wp:effectExtent l="38100" t="38100" r="29210" b="31750"/>
+            <wp:docPr id="889743509" name="Picture 1" descr="A screenshot of a computer&#10;&#10;AI-generated content may be incorrect."/>
             <wp:cNvGraphicFramePr>
               <a:graphicFrameLocks xmlns:a="http://schemas.openxmlformats.org/drawingml/2006/main" noChangeAspect="1"/>
             </wp:cNvGraphicFramePr>
@@ -15366,7 +15369,7 @@
               <a:graphicData uri="http://schemas.openxmlformats.org/drawingml/2006/picture">
                 <pic:pic xmlns:pic="http://schemas.openxmlformats.org/drawingml/2006/picture">
                   <pic:nvPicPr>
-                    <pic:cNvPr id="1101117321" name="Picture 1" descr="A screenshot of a computer&#10;&#10;AI-generated content may be incorrect."/>
+                    <pic:cNvPr id="889743509" name="Picture 1" descr="A screenshot of a computer&#10;&#10;AI-generated content may be incorrect."/>
                     <pic:cNvPicPr/>
                   </pic:nvPicPr>
                   <pic:blipFill>
@@ -15378,11 +15381,16 @@
                   <pic:spPr>
                     <a:xfrm>
                       <a:off x="0" y="0"/>
-                      <a:ext cx="5761990" cy="5339715"/>
+                      <a:ext cx="5761990" cy="5359400"/>
                     </a:xfrm>
                     <a:prstGeom prst="rect">
                       <a:avLst/>
                     </a:prstGeom>
+                    <a:ln w="28575">
+                      <a:solidFill>
+                        <a:schemeClr val="tx1"/>
+                      </a:solidFill>
+                    </a:ln>
                   </pic:spPr>
                 </pic:pic>
               </a:graphicData>
@@ -15418,8 +15426,185 @@
         </w:r>
       </w:fldSimple>
       <w:r>
-        <w:t>: Giao diện cho chức năng "Đăng kí khám bệnh"</w:t>
-      </w:r>
+        <w:t>: Giao diện cho chức năng "Đăng kí khám bệnh</w:t>
+      </w:r>
+      <w:r>
+        <w:t xml:space="preserve"> 1</w:t>
+      </w:r>
+      <w:r>
+        <w:t>"</w:t>
+      </w:r>
+    </w:p>
+    <w:p>
+      <w:pPr>
+        <w:pStyle w:val="Normal-Lgia"/>
+        <w:keepNext/>
+      </w:pPr>
+      <w:r>
+        <w:rPr>
+          <w:noProof/>
+        </w:rPr>
+        <w:lastRenderedPageBreak/>
+        <w:drawing>
+          <wp:inline distT="0" distB="0" distL="0" distR="0" wp14:anchorId="1435B2B5" wp14:editId="1A837499">
+            <wp:extent cx="5761990" cy="5352415"/>
+            <wp:effectExtent l="19050" t="19050" r="10160" b="19685"/>
+            <wp:docPr id="1127834881" name="Picture 1" descr="A screenshot of a computer&#10;&#10;AI-generated content may be incorrect."/>
+            <wp:cNvGraphicFramePr>
+              <a:graphicFrameLocks xmlns:a="http://schemas.openxmlformats.org/drawingml/2006/main" noChangeAspect="1"/>
+            </wp:cNvGraphicFramePr>
+            <a:graphic xmlns:a="http://schemas.openxmlformats.org/drawingml/2006/main">
+              <a:graphicData uri="http://schemas.openxmlformats.org/drawingml/2006/picture">
+                <pic:pic xmlns:pic="http://schemas.openxmlformats.org/drawingml/2006/picture">
+                  <pic:nvPicPr>
+                    <pic:cNvPr id="1127834881" name="Picture 1" descr="A screenshot of a computer&#10;&#10;AI-generated content may be incorrect."/>
+                    <pic:cNvPicPr/>
+                  </pic:nvPicPr>
+                  <pic:blipFill>
+                    <a:blip r:embed="rId29"/>
+                    <a:stretch>
+                      <a:fillRect/>
+                    </a:stretch>
+                  </pic:blipFill>
+                  <pic:spPr>
+                    <a:xfrm>
+                      <a:off x="0" y="0"/>
+                      <a:ext cx="5761990" cy="5352415"/>
+                    </a:xfrm>
+                    <a:prstGeom prst="rect">
+                      <a:avLst/>
+                    </a:prstGeom>
+                    <a:ln w="19050">
+                      <a:solidFill>
+                        <a:schemeClr val="tx1"/>
+                      </a:solidFill>
+                    </a:ln>
+                  </pic:spPr>
+                </pic:pic>
+              </a:graphicData>
+            </a:graphic>
+          </wp:inline>
+        </w:drawing>
+      </w:r>
+    </w:p>
+    <w:p>
+      <w:pPr>
+        <w:pStyle w:val="Normal-Lgia"/>
+      </w:pPr>
+      <w:r>
+        <w:t xml:space="preserve">Hình </w:t>
+      </w:r>
+      <w:fldSimple w:instr=" STYLEREF 1 \s ">
+        <w:r>
+          <w:rPr>
+            <w:noProof/>
+          </w:rPr>
+          <w:t>1</w:t>
+        </w:r>
+      </w:fldSimple>
+      <w:r>
+        <w:t>.</w:t>
+      </w:r>
+      <w:fldSimple w:instr=" SEQ Hình \* ARABIC \s 1 ">
+        <w:r>
+          <w:rPr>
+            <w:noProof/>
+          </w:rPr>
+          <w:t>9</w:t>
+        </w:r>
+      </w:fldSimple>
+      <w:r>
+        <w:t>: Giao diện cho chức năng "Đăng kí khám bệnh 2"</w:t>
+      </w:r>
+    </w:p>
+    <w:p>
+      <w:pPr>
+        <w:pStyle w:val="Normal-Lgia"/>
+      </w:pPr>
+    </w:p>
+    <w:p>
+      <w:pPr>
+        <w:pStyle w:val="Normal-Lgia"/>
+        <w:keepNext/>
+      </w:pPr>
+      <w:r>
+        <w:lastRenderedPageBreak/>
+        <w:drawing>
+          <wp:inline distT="0" distB="0" distL="0" distR="0" wp14:anchorId="0A0378F7" wp14:editId="190A91C1">
+            <wp:extent cx="5761990" cy="5231765"/>
+            <wp:effectExtent l="19050" t="19050" r="10160" b="26035"/>
+            <wp:docPr id="1210942338" name="Picture 1" descr="A screenshot of a computer&#10;&#10;AI-generated content may be incorrect."/>
+            <wp:cNvGraphicFramePr>
+              <a:graphicFrameLocks xmlns:a="http://schemas.openxmlformats.org/drawingml/2006/main" noChangeAspect="1"/>
+            </wp:cNvGraphicFramePr>
+            <a:graphic xmlns:a="http://schemas.openxmlformats.org/drawingml/2006/main">
+              <a:graphicData uri="http://schemas.openxmlformats.org/drawingml/2006/picture">
+                <pic:pic xmlns:pic="http://schemas.openxmlformats.org/drawingml/2006/picture">
+                  <pic:nvPicPr>
+                    <pic:cNvPr id="1210942338" name="Picture 1" descr="A screenshot of a computer&#10;&#10;AI-generated content may be incorrect."/>
+                    <pic:cNvPicPr/>
+                  </pic:nvPicPr>
+                  <pic:blipFill>
+                    <a:blip r:embed="rId30"/>
+                    <a:stretch>
+                      <a:fillRect/>
+                    </a:stretch>
+                  </pic:blipFill>
+                  <pic:spPr>
+                    <a:xfrm>
+                      <a:off x="0" y="0"/>
+                      <a:ext cx="5761990" cy="5231765"/>
+                    </a:xfrm>
+                    <a:prstGeom prst="rect">
+                      <a:avLst/>
+                    </a:prstGeom>
+                    <a:ln w="19050">
+                      <a:solidFill>
+                        <a:schemeClr val="tx1"/>
+                      </a:solidFill>
+                    </a:ln>
+                  </pic:spPr>
+                </pic:pic>
+              </a:graphicData>
+            </a:graphic>
+          </wp:inline>
+        </w:drawing>
+      </w:r>
+    </w:p>
+    <w:p>
+      <w:pPr>
+        <w:pStyle w:val="Normal-Lgia"/>
+      </w:pPr>
+      <w:r>
+        <w:t xml:space="preserve">Hình </w:t>
+      </w:r>
+      <w:fldSimple w:instr=" STYLEREF 1 \s ">
+        <w:r>
+          <w:rPr>
+            <w:noProof/>
+          </w:rPr>
+          <w:t>1</w:t>
+        </w:r>
+      </w:fldSimple>
+      <w:r>
+        <w:t>.</w:t>
+      </w:r>
+      <w:fldSimple w:instr=" SEQ Hình \* ARABIC \s 1 ">
+        <w:r>
+          <w:rPr>
+            <w:noProof/>
+          </w:rPr>
+          <w:t>10</w:t>
+        </w:r>
+      </w:fldSimple>
+      <w:r>
+        <w:t>: Giao diện cho chức năng "Đăng ký khám bệnh 3"</w:t>
+      </w:r>
+    </w:p>
+    <w:p>
+      <w:pPr>
+        <w:pStyle w:val="Normal-Lgia"/>
+      </w:pPr>
     </w:p>
     <w:p>
       <w:pPr>
@@ -15435,11 +15620,14 @@
         <w:ind w:firstLine="0"/>
       </w:pPr>
       <w:r>
+        <w:rPr>
+          <w:noProof/>
+        </w:rPr>
         <w:lastRenderedPageBreak/>
         <w:drawing>
-          <wp:inline distT="0" distB="0" distL="0" distR="0" wp14:anchorId="3F323A38" wp14:editId="5DF69FCB">
+          <wp:inline distT="0" distB="0" distL="0" distR="0" wp14:anchorId="3F323A38" wp14:editId="3E6F4871">
             <wp:extent cx="5761990" cy="6971030"/>
-            <wp:effectExtent l="0" t="0" r="0" b="1270"/>
+            <wp:effectExtent l="19050" t="19050" r="10160" b="20320"/>
             <wp:docPr id="1868065729" name="Picture 1" descr="A screenshot of a computer&#10;&#10;AI-generated content may be incorrect."/>
             <wp:cNvGraphicFramePr>
               <a:graphicFrameLocks xmlns:a="http://schemas.openxmlformats.org/drawingml/2006/main" noChangeAspect="1"/>
@@ -15452,7 +15640,7 @@
                     <pic:cNvPicPr/>
                   </pic:nvPicPr>
                   <pic:blipFill>
-                    <a:blip r:embed="rId29"/>
+                    <a:blip r:embed="rId31"/>
                     <a:stretch>
                       <a:fillRect/>
                     </a:stretch>
@@ -15465,6 +15653,11 @@
                     <a:prstGeom prst="rect">
                       <a:avLst/>
                     </a:prstGeom>
+                    <a:ln w="19050">
+                      <a:solidFill>
+                        <a:schemeClr val="tx1"/>
+                      </a:solidFill>
+                    </a:ln>
                   </pic:spPr>
                 </pic:pic>
               </a:graphicData>
@@ -15496,7 +15689,7 @@
           <w:rPr>
             <w:noProof/>
           </w:rPr>
-          <w:t>9</w:t>
+          <w:t>11</w:t>
         </w:r>
       </w:fldSimple>
       <w:r>
@@ -15505,18 +15698,10 @@
     </w:p>
     <w:p>
       <w:pPr>
-        <w:pStyle w:val="Heading4"/>
-      </w:pPr>
-      <w:r>
-        <w:t>Giao diện cho actor Bệnh nhân</w:t>
-      </w:r>
-    </w:p>
-    <w:p>
-      <w:pPr>
         <w:pStyle w:val="Heading5"/>
       </w:pPr>
       <w:r>
-        <w:t>Giao diện cho chức năng “Đăng ký khám bệnh”</w:t>
+        <w:t>Giao diện cho chức năng “Tra cứu hồ sơ khám bệnh”</w:t>
       </w:r>
     </w:p>
     <w:p>
@@ -15527,9 +15712,126 @@
       <w:r>
         <w:lastRenderedPageBreak/>
         <w:drawing>
-          <wp:inline distT="0" distB="0" distL="0" distR="0" wp14:anchorId="6A391AEF" wp14:editId="2FFF7368">
+          <wp:inline distT="0" distB="0" distL="0" distR="0" wp14:anchorId="7BDF4AA6" wp14:editId="68D3D394">
+            <wp:extent cx="5761990" cy="6568440"/>
+            <wp:effectExtent l="19050" t="19050" r="10160" b="22860"/>
+            <wp:docPr id="862474169" name="Picture 1" descr="A screenshot of a computer&#10;&#10;AI-generated content may be incorrect."/>
+            <wp:cNvGraphicFramePr>
+              <a:graphicFrameLocks xmlns:a="http://schemas.openxmlformats.org/drawingml/2006/main" noChangeAspect="1"/>
+            </wp:cNvGraphicFramePr>
+            <a:graphic xmlns:a="http://schemas.openxmlformats.org/drawingml/2006/main">
+              <a:graphicData uri="http://schemas.openxmlformats.org/drawingml/2006/picture">
+                <pic:pic xmlns:pic="http://schemas.openxmlformats.org/drawingml/2006/picture">
+                  <pic:nvPicPr>
+                    <pic:cNvPr id="862474169" name="Picture 1" descr="A screenshot of a computer&#10;&#10;AI-generated content may be incorrect."/>
+                    <pic:cNvPicPr/>
+                  </pic:nvPicPr>
+                  <pic:blipFill>
+                    <a:blip r:embed="rId32"/>
+                    <a:stretch>
+                      <a:fillRect/>
+                    </a:stretch>
+                  </pic:blipFill>
+                  <pic:spPr>
+                    <a:xfrm>
+                      <a:off x="0" y="0"/>
+                      <a:ext cx="5761990" cy="6568440"/>
+                    </a:xfrm>
+                    <a:prstGeom prst="rect">
+                      <a:avLst/>
+                    </a:prstGeom>
+                    <a:ln w="19050">
+                      <a:solidFill>
+                        <a:schemeClr val="tx1"/>
+                      </a:solidFill>
+                    </a:ln>
+                  </pic:spPr>
+                </pic:pic>
+              </a:graphicData>
+            </a:graphic>
+          </wp:inline>
+        </w:drawing>
+      </w:r>
+    </w:p>
+    <w:p>
+      <w:pPr>
+        <w:pStyle w:val="Normal-Lgia"/>
+      </w:pPr>
+      <w:r>
+        <w:t xml:space="preserve">Hình </w:t>
+      </w:r>
+      <w:fldSimple w:instr=" STYLEREF 1 \s ">
+        <w:r>
+          <w:rPr>
+            <w:noProof/>
+          </w:rPr>
+          <w:t>1</w:t>
+        </w:r>
+      </w:fldSimple>
+      <w:r>
+        <w:t>.</w:t>
+      </w:r>
+      <w:fldSimple w:instr=" SEQ Hình \* ARABIC \s 1 ">
+        <w:r>
+          <w:rPr>
+            <w:noProof/>
+          </w:rPr>
+          <w:t>12</w:t>
+        </w:r>
+      </w:fldSimple>
+      <w:r>
+        <w:t>: Giao diện cho chức năng "Tra cứu hồ sơ khám bệnh"</w:t>
+      </w:r>
+    </w:p>
+    <w:p>
+      <w:pPr>
+        <w:spacing w:line="240" w:lineRule="auto"/>
+        <w:ind w:firstLine="0"/>
+        <w:jc w:val="left"/>
+        <w:rPr>
+          <w:b/>
+          <w:color w:val="000000"/>
+          <w:szCs w:val="26"/>
+        </w:rPr>
+      </w:pPr>
+      <w:r>
+        <w:br w:type="page"/>
+      </w:r>
+    </w:p>
+    <w:p>
+      <w:pPr>
+        <w:pStyle w:val="Normal-Lgia"/>
+      </w:pPr>
+    </w:p>
+    <w:p>
+      <w:pPr>
+        <w:pStyle w:val="Heading4"/>
+      </w:pPr>
+      <w:r>
+        <w:t>Giao diện cho actor Bệnh nhân</w:t>
+      </w:r>
+    </w:p>
+    <w:p>
+      <w:pPr>
+        <w:pStyle w:val="Heading5"/>
+      </w:pPr>
+      <w:r>
+        <w:t>Giao diện cho chức năng “Đăng ký khám bệnh”</w:t>
+      </w:r>
+    </w:p>
+    <w:p>
+      <w:pPr>
+        <w:keepNext/>
+        <w:ind w:firstLine="0"/>
+      </w:pPr>
+      <w:r>
+        <w:rPr>
+          <w:noProof/>
+        </w:rPr>
+        <w:drawing>
+          <wp:inline distT="0" distB="0" distL="0" distR="0" wp14:anchorId="6A391AEF" wp14:editId="7897E8FB">
             <wp:extent cx="5515745" cy="7116168"/>
-            <wp:effectExtent l="0" t="0" r="8890" b="8890"/>
+            <wp:effectExtent l="19050" t="19050" r="27940" b="27940"/>
             <wp:docPr id="53457767" name="Picture 1" descr="A screenshot of a computer&#10;&#10;AI-generated content may be incorrect."/>
             <wp:cNvGraphicFramePr>
               <a:graphicFrameLocks xmlns:a="http://schemas.openxmlformats.org/drawingml/2006/main" noChangeAspect="1"/>
@@ -15542,7 +15844,7 @@
                     <pic:cNvPicPr/>
                   </pic:nvPicPr>
                   <pic:blipFill>
-                    <a:blip r:embed="rId30"/>
+                    <a:blip r:embed="rId33"/>
                     <a:stretch>
                       <a:fillRect/>
                     </a:stretch>
@@ -15555,6 +15857,11 @@
                     <a:prstGeom prst="rect">
                       <a:avLst/>
                     </a:prstGeom>
+                    <a:ln w="19050">
+                      <a:solidFill>
+                        <a:schemeClr val="tx1"/>
+                      </a:solidFill>
+                    </a:ln>
                   </pic:spPr>
                 </pic:pic>
               </a:graphicData>
@@ -15586,7 +15893,7 @@
           <w:rPr>
             <w:noProof/>
           </w:rPr>
-          <w:t>10</w:t>
+          <w:t>13</w:t>
         </w:r>
       </w:fldSimple>
       <w:r>
@@ -15607,6 +15914,9 @@
         <w:ind w:firstLine="0"/>
       </w:pPr>
       <w:r>
+        <w:rPr>
+          <w:noProof/>
+        </w:rPr>
         <w:lastRenderedPageBreak/>
         <w:drawing>
           <wp:inline distT="0" distB="0" distL="0" distR="0" wp14:anchorId="29ACD108" wp14:editId="3402E868">
@@ -15624,7 +15934,7 @@
                     <pic:cNvPicPr/>
                   </pic:nvPicPr>
                   <pic:blipFill>
-                    <a:blip r:embed="rId31"/>
+                    <a:blip r:embed="rId34"/>
                     <a:stretch>
                       <a:fillRect/>
                     </a:stretch>
@@ -15668,7 +15978,7 @@
           <w:rPr>
             <w:noProof/>
           </w:rPr>
-          <w:t>11</w:t>
+          <w:t>14</w:t>
         </w:r>
       </w:fldSimple>
       <w:r>
@@ -15689,6 +15999,9 @@
         <w:ind w:firstLine="0"/>
       </w:pPr>
       <w:r>
+        <w:rPr>
+          <w:noProof/>
+        </w:rPr>
         <w:lastRenderedPageBreak/>
         <w:drawing>
           <wp:inline distT="0" distB="0" distL="0" distR="0" wp14:anchorId="49A26487" wp14:editId="5E685F3B">
@@ -15706,7 +16019,7 @@
                     <pic:cNvPicPr/>
                   </pic:nvPicPr>
                   <pic:blipFill>
-                    <a:blip r:embed="rId32"/>
+                    <a:blip r:embed="rId35"/>
                     <a:stretch>
                       <a:fillRect/>
                     </a:stretch>
@@ -15750,7 +16063,7 @@
           <w:rPr>
             <w:noProof/>
           </w:rPr>
-          <w:t>12</w:t>
+          <w:t>15</w:t>
         </w:r>
       </w:fldSimple>
       <w:r>
@@ -15771,6 +16084,9 @@
         <w:ind w:firstLine="0"/>
       </w:pPr>
       <w:r>
+        <w:rPr>
+          <w:noProof/>
+        </w:rPr>
         <w:lastRenderedPageBreak/>
         <w:drawing>
           <wp:inline distT="0" distB="0" distL="0" distR="0" wp14:anchorId="0FEB929C" wp14:editId="64FD8DB6">
@@ -15788,7 +16104,7 @@
                     <pic:cNvPicPr/>
                   </pic:nvPicPr>
                   <pic:blipFill>
-                    <a:blip r:embed="rId33"/>
+                    <a:blip r:embed="rId36"/>
                     <a:stretch>
                       <a:fillRect/>
                     </a:stretch>
@@ -15832,7 +16148,7 @@
           <w:rPr>
             <w:noProof/>
           </w:rPr>
-          <w:t>13</w:t>
+          <w:t>16</w:t>
         </w:r>
       </w:fldSimple>
       <w:r>
@@ -15863,10 +16179,10 @@
       <w:r>
         <w:lastRenderedPageBreak/>
         <w:drawing>
-          <wp:inline distT="0" distB="0" distL="0" distR="0" wp14:anchorId="41BF93FB" wp14:editId="0B26917C">
-            <wp:extent cx="5761990" cy="6385560"/>
-            <wp:effectExtent l="0" t="0" r="0" b="0"/>
-            <wp:docPr id="228763995" name="Picture 1" descr="A screenshot of a medical form&#10;&#10;AI-generated content may be incorrect."/>
+          <wp:inline distT="0" distB="0" distL="0" distR="0" wp14:anchorId="73800E15" wp14:editId="06B4BECA">
+            <wp:extent cx="5496692" cy="6201640"/>
+            <wp:effectExtent l="19050" t="19050" r="27940" b="27940"/>
+            <wp:docPr id="427908708" name="Picture 1"/>
             <wp:cNvGraphicFramePr>
               <a:graphicFrameLocks xmlns:a="http://schemas.openxmlformats.org/drawingml/2006/main" noChangeAspect="1"/>
             </wp:cNvGraphicFramePr>
@@ -15874,11 +16190,11 @@
               <a:graphicData uri="http://schemas.openxmlformats.org/drawingml/2006/picture">
                 <pic:pic xmlns:pic="http://schemas.openxmlformats.org/drawingml/2006/picture">
                   <pic:nvPicPr>
-                    <pic:cNvPr id="228763995" name="Picture 1" descr="A screenshot of a medical form&#10;&#10;AI-generated content may be incorrect."/>
+                    <pic:cNvPr id="427908708" name=""/>
                     <pic:cNvPicPr/>
                   </pic:nvPicPr>
                   <pic:blipFill>
-                    <a:blip r:embed="rId34"/>
+                    <a:blip r:embed="rId37"/>
                     <a:stretch>
                       <a:fillRect/>
                     </a:stretch>
@@ -15886,11 +16202,16 @@
                   <pic:spPr>
                     <a:xfrm>
                       <a:off x="0" y="0"/>
-                      <a:ext cx="5761990" cy="6385560"/>
+                      <a:ext cx="5496692" cy="6201640"/>
                     </a:xfrm>
                     <a:prstGeom prst="rect">
                       <a:avLst/>
                     </a:prstGeom>
+                    <a:ln w="19050">
+                      <a:solidFill>
+                        <a:schemeClr val="tx1"/>
+                      </a:solidFill>
+                    </a:ln>
                   </pic:spPr>
                 </pic:pic>
               </a:graphicData>
@@ -15922,7 +16243,7 @@
           <w:rPr>
             <w:noProof/>
           </w:rPr>
-          <w:t>14</w:t>
+          <w:t>17</w:t>
         </w:r>
       </w:fldSimple>
       <w:r>
@@ -15943,11 +16264,14 @@
         <w:ind w:firstLine="0"/>
       </w:pPr>
       <w:r>
+        <w:rPr>
+          <w:noProof/>
+        </w:rPr>
         <w:lastRenderedPageBreak/>
         <w:drawing>
-          <wp:inline distT="0" distB="0" distL="0" distR="0" wp14:anchorId="17AF7416" wp14:editId="7AF9F19F">
+          <wp:inline distT="0" distB="0" distL="0" distR="0" wp14:anchorId="17AF7416" wp14:editId="1541E8A4">
             <wp:extent cx="5521397" cy="4480560"/>
-            <wp:effectExtent l="0" t="0" r="3175" b="0"/>
+            <wp:effectExtent l="19050" t="19050" r="22225" b="15240"/>
             <wp:docPr id="315826118" name="Picture 1" descr="A screenshot of a computer&#10;&#10;AI-generated content may be incorrect."/>
             <wp:cNvGraphicFramePr>
               <a:graphicFrameLocks xmlns:a="http://schemas.openxmlformats.org/drawingml/2006/main" noChangeAspect="1"/>
@@ -15960,7 +16284,7 @@
                     <pic:cNvPicPr/>
                   </pic:nvPicPr>
                   <pic:blipFill>
-                    <a:blip r:embed="rId35"/>
+                    <a:blip r:embed="rId38"/>
                     <a:stretch>
                       <a:fillRect/>
                     </a:stretch>
@@ -15973,6 +16297,11 @@
                     <a:prstGeom prst="rect">
                       <a:avLst/>
                     </a:prstGeom>
+                    <a:ln w="19050">
+                      <a:solidFill>
+                        <a:schemeClr val="tx1"/>
+                      </a:solidFill>
+                    </a:ln>
                   </pic:spPr>
                 </pic:pic>
               </a:graphicData>
@@ -16004,7 +16333,7 @@
           <w:rPr>
             <w:noProof/>
           </w:rPr>
-          <w:t>15</w:t>
+          <w:t>18</w:t>
         </w:r>
       </w:fldSimple>
       <w:r>
@@ -16033,9 +16362,12 @@
         <w:ind w:firstLine="0"/>
       </w:pPr>
       <w:r>
+        <w:rPr>
+          <w:noProof/>
+        </w:rPr>
         <w:lastRenderedPageBreak/>
         <w:drawing>
-          <wp:inline distT="0" distB="0" distL="0" distR="0" wp14:anchorId="29DF91DE" wp14:editId="4DC2F5AA">
+          <wp:inline distT="0" distB="0" distL="0" distR="0" wp14:anchorId="29DF91DE" wp14:editId="0F0644BA">
             <wp:extent cx="5761990" cy="4823460"/>
             <wp:effectExtent l="19050" t="19050" r="10160" b="15240"/>
             <wp:docPr id="337239354" name="Picture 1" descr="A screenshot of a computer&#10;&#10;AI-generated content may be incorrect."/>
@@ -16050,7 +16382,7 @@
                     <pic:cNvPicPr/>
                   </pic:nvPicPr>
                   <pic:blipFill>
-                    <a:blip r:embed="rId36"/>
+                    <a:blip r:embed="rId39"/>
                     <a:stretch>
                       <a:fillRect/>
                     </a:stretch>
@@ -16063,7 +16395,7 @@
                     <a:prstGeom prst="rect">
                       <a:avLst/>
                     </a:prstGeom>
-                    <a:ln>
+                    <a:ln w="19050">
                       <a:solidFill>
                         <a:schemeClr val="tx1"/>
                       </a:solidFill>
@@ -16099,7 +16431,7 @@
           <w:rPr>
             <w:noProof/>
           </w:rPr>
-          <w:t>16</w:t>
+          <w:t>19</w:t>
         </w:r>
       </w:fldSimple>
       <w:r>
@@ -16122,9 +16454,91 @@
       <w:r>
         <w:lastRenderedPageBreak/>
         <w:drawing>
-          <wp:inline distT="0" distB="0" distL="0" distR="0" wp14:anchorId="5AECC4BD" wp14:editId="2FEFD063">
+          <wp:inline distT="0" distB="0" distL="0" distR="0" wp14:anchorId="310925E3" wp14:editId="6A7E47DB">
+            <wp:extent cx="5761990" cy="5002530"/>
+            <wp:effectExtent l="19050" t="19050" r="10160" b="26670"/>
+            <wp:docPr id="258856715" name="Picture 1" descr="A screenshot of a computer&#10;&#10;AI-generated content may be incorrect."/>
+            <wp:cNvGraphicFramePr>
+              <a:graphicFrameLocks xmlns:a="http://schemas.openxmlformats.org/drawingml/2006/main" noChangeAspect="1"/>
+            </wp:cNvGraphicFramePr>
+            <a:graphic xmlns:a="http://schemas.openxmlformats.org/drawingml/2006/main">
+              <a:graphicData uri="http://schemas.openxmlformats.org/drawingml/2006/picture">
+                <pic:pic xmlns:pic="http://schemas.openxmlformats.org/drawingml/2006/picture">
+                  <pic:nvPicPr>
+                    <pic:cNvPr id="258856715" name="Picture 1" descr="A screenshot of a computer&#10;&#10;AI-generated content may be incorrect."/>
+                    <pic:cNvPicPr/>
+                  </pic:nvPicPr>
+                  <pic:blipFill>
+                    <a:blip r:embed="rId40"/>
+                    <a:stretch>
+                      <a:fillRect/>
+                    </a:stretch>
+                  </pic:blipFill>
+                  <pic:spPr>
+                    <a:xfrm>
+                      <a:off x="0" y="0"/>
+                      <a:ext cx="5761990" cy="5002530"/>
+                    </a:xfrm>
+                    <a:prstGeom prst="rect">
+                      <a:avLst/>
+                    </a:prstGeom>
+                    <a:ln w="19050">
+                      <a:solidFill>
+                        <a:schemeClr val="tx1"/>
+                      </a:solidFill>
+                    </a:ln>
+                  </pic:spPr>
+                </pic:pic>
+              </a:graphicData>
+            </a:graphic>
+          </wp:inline>
+        </w:drawing>
+      </w:r>
+    </w:p>
+    <w:p>
+      <w:pPr>
+        <w:pStyle w:val="Normal-Lgia"/>
+      </w:pPr>
+      <w:r>
+        <w:t xml:space="preserve">Hình </w:t>
+      </w:r>
+      <w:fldSimple w:instr=" STYLEREF 1 \s ">
+        <w:r>
+          <w:rPr>
+            <w:noProof/>
+          </w:rPr>
+          <w:t>1</w:t>
+        </w:r>
+      </w:fldSimple>
+      <w:r>
+        <w:t>.</w:t>
+      </w:r>
+      <w:fldSimple w:instr=" SEQ Hình \* ARABIC \s 1 ">
+        <w:r>
+          <w:rPr>
+            <w:noProof/>
+          </w:rPr>
+          <w:t>20</w:t>
+        </w:r>
+      </w:fldSimple>
+      <w:r>
+        <w:t>: Giao diện cho chức năng "Cập nhật hồ sơ bệnh án 1"</w:t>
+      </w:r>
+    </w:p>
+    <w:p>
+      <w:pPr>
+        <w:keepNext/>
+        <w:ind w:firstLine="0"/>
+      </w:pPr>
+      <w:r>
+        <w:rPr>
+          <w:noProof/>
+        </w:rPr>
+        <w:lastRenderedPageBreak/>
+        <w:drawing>
+          <wp:inline distT="0" distB="0" distL="0" distR="0" wp14:anchorId="5AECC4BD" wp14:editId="26DED581">
             <wp:extent cx="5761990" cy="4992370"/>
-            <wp:effectExtent l="0" t="0" r="0" b="0"/>
+            <wp:effectExtent l="19050" t="19050" r="10160" b="17780"/>
             <wp:docPr id="1883777609" name="Picture 1" descr="A screenshot of a computer&#10;&#10;AI-generated content may be incorrect."/>
             <wp:cNvGraphicFramePr>
               <a:graphicFrameLocks xmlns:a="http://schemas.openxmlformats.org/drawingml/2006/main" noChangeAspect="1"/>
@@ -16137,7 +16551,7 @@
                     <pic:cNvPicPr/>
                   </pic:nvPicPr>
                   <pic:blipFill>
-                    <a:blip r:embed="rId37"/>
+                    <a:blip r:embed="rId41"/>
                     <a:stretch>
                       <a:fillRect/>
                     </a:stretch>
@@ -16150,6 +16564,11 @@
                     <a:prstGeom prst="rect">
                       <a:avLst/>
                     </a:prstGeom>
+                    <a:ln w="19050">
+                      <a:solidFill>
+                        <a:schemeClr val="tx1"/>
+                      </a:solidFill>
+                    </a:ln>
                   </pic:spPr>
                 </pic:pic>
               </a:graphicData>
@@ -16181,11 +16600,17 @@
           <w:rPr>
             <w:noProof/>
           </w:rPr>
-          <w:t>17</w:t>
+          <w:t>21</w:t>
         </w:r>
       </w:fldSimple>
       <w:r>
-        <w:t>: Giao diện cho chức năng "Cập nhật hồ sơ bệnh án 1"</w:t>
+        <w:t xml:space="preserve">: Giao diện cho chức năng "Cập nhật hồ sơ bệnh án </w:t>
+      </w:r>
+      <w:r>
+        <w:t>2</w:t>
+      </w:r>
+      <w:r>
+        <w:t>"</w:t>
       </w:r>
     </w:p>
     <w:p>
@@ -16196,9 +16621,104 @@
       <w:r>
         <w:lastRenderedPageBreak/>
         <w:drawing>
-          <wp:inline distT="0" distB="0" distL="0" distR="0" wp14:anchorId="6CF7B94C" wp14:editId="0F4A860F">
-            <wp:extent cx="5772938" cy="5425440"/>
-            <wp:effectExtent l="0" t="0" r="0" b="3810"/>
+          <wp:inline distT="0" distB="0" distL="0" distR="0" wp14:anchorId="2A1C47B8" wp14:editId="3B81E4A0">
+            <wp:extent cx="5761990" cy="4702175"/>
+            <wp:effectExtent l="19050" t="19050" r="10160" b="22225"/>
+            <wp:docPr id="1596828862" name="Picture 1"/>
+            <wp:cNvGraphicFramePr>
+              <a:graphicFrameLocks xmlns:a="http://schemas.openxmlformats.org/drawingml/2006/main" noChangeAspect="1"/>
+            </wp:cNvGraphicFramePr>
+            <a:graphic xmlns:a="http://schemas.openxmlformats.org/drawingml/2006/main">
+              <a:graphicData uri="http://schemas.openxmlformats.org/drawingml/2006/picture">
+                <pic:pic xmlns:pic="http://schemas.openxmlformats.org/drawingml/2006/picture">
+                  <pic:nvPicPr>
+                    <pic:cNvPr id="1596828862" name=""/>
+                    <pic:cNvPicPr/>
+                  </pic:nvPicPr>
+                  <pic:blipFill>
+                    <a:blip r:embed="rId42"/>
+                    <a:stretch>
+                      <a:fillRect/>
+                    </a:stretch>
+                  </pic:blipFill>
+                  <pic:spPr>
+                    <a:xfrm>
+                      <a:off x="0" y="0"/>
+                      <a:ext cx="5761990" cy="4702175"/>
+                    </a:xfrm>
+                    <a:prstGeom prst="rect">
+                      <a:avLst/>
+                    </a:prstGeom>
+                    <a:ln w="19050">
+                      <a:solidFill>
+                        <a:schemeClr val="tx1"/>
+                      </a:solidFill>
+                    </a:ln>
+                  </pic:spPr>
+                </pic:pic>
+              </a:graphicData>
+            </a:graphic>
+          </wp:inline>
+        </w:drawing>
+      </w:r>
+    </w:p>
+    <w:p>
+      <w:pPr>
+        <w:pStyle w:val="Normal-Lgia"/>
+      </w:pPr>
+      <w:r>
+        <w:t xml:space="preserve">Hình </w:t>
+      </w:r>
+      <w:fldSimple w:instr=" STYLEREF 1 \s ">
+        <w:r>
+          <w:rPr>
+            <w:noProof/>
+          </w:rPr>
+          <w:t>1</w:t>
+        </w:r>
+      </w:fldSimple>
+      <w:r>
+        <w:t>.</w:t>
+      </w:r>
+      <w:fldSimple w:instr=" SEQ Hình \* ARABIC \s 1 ">
+        <w:r>
+          <w:rPr>
+            <w:noProof/>
+          </w:rPr>
+          <w:t>22</w:t>
+        </w:r>
+      </w:fldSimple>
+      <w:r>
+        <w:t xml:space="preserve">: Giao diện cho chức năng "Cập nhật hồ sơ bệnh án </w:t>
+      </w:r>
+      <w:r>
+        <w:t>3</w:t>
+      </w:r>
+      <w:r>
+        <w:t>"</w:t>
+      </w:r>
+    </w:p>
+    <w:p>
+      <w:pPr>
+        <w:pStyle w:val="Normal-Lgia"/>
+        <w:keepNext/>
+        <w:jc w:val="left"/>
+      </w:pPr>
+    </w:p>
+    <w:p>
+      <w:pPr>
+        <w:pStyle w:val="Normal-Lgia"/>
+        <w:keepNext/>
+        <w:jc w:val="left"/>
+      </w:pPr>
+      <w:r>
+        <w:rPr>
+          <w:noProof/>
+        </w:rPr>
+        <w:drawing>
+          <wp:inline distT="0" distB="0" distL="0" distR="0" wp14:anchorId="7E422873" wp14:editId="2A6017FC">
+            <wp:extent cx="5761990" cy="5415295"/>
+            <wp:effectExtent l="19050" t="19050" r="10160" b="13970"/>
             <wp:docPr id="1043228467" name="Picture 1" descr="A screenshot of a computer screen&#10;&#10;AI-generated content may be incorrect."/>
             <wp:cNvGraphicFramePr>
               <a:graphicFrameLocks xmlns:a="http://schemas.openxmlformats.org/drawingml/2006/main" noChangeAspect="1"/>
@@ -16211,7 +16731,7 @@
                     <pic:cNvPicPr/>
                   </pic:nvPicPr>
                   <pic:blipFill>
-                    <a:blip r:embed="rId38"/>
+                    <a:blip r:embed="rId43"/>
                     <a:stretch>
                       <a:fillRect/>
                     </a:stretch>
@@ -16219,11 +16739,16 @@
                   <pic:spPr>
                     <a:xfrm>
                       <a:off x="0" y="0"/>
-                      <a:ext cx="5782130" cy="5434079"/>
+                      <a:ext cx="5761990" cy="5415295"/>
                     </a:xfrm>
                     <a:prstGeom prst="rect">
                       <a:avLst/>
                     </a:prstGeom>
+                    <a:ln w="19050">
+                      <a:solidFill>
+                        <a:schemeClr val="tx1"/>
+                      </a:solidFill>
+                    </a:ln>
                   </pic:spPr>
                 </pic:pic>
               </a:graphicData>
@@ -16255,11 +16780,17 @@
           <w:rPr>
             <w:noProof/>
           </w:rPr>
-          <w:t>18</w:t>
+          <w:t>23</w:t>
         </w:r>
       </w:fldSimple>
       <w:r>
-        <w:t>: Giao diện cho chức năng "Cập nhật hồ sơ bệnh án 2"</w:t>
+        <w:t xml:space="preserve">: Giao diện cho chức năng "Cập nhật hồ sơ bệnh án </w:t>
+      </w:r>
+      <w:r>
+        <w:t>4</w:t>
+      </w:r>
+      <w:r>
+        <w:t>"</w:t>
       </w:r>
     </w:p>
     <w:p>
@@ -16271,10 +16802,10 @@
       <w:r>
         <w:lastRenderedPageBreak/>
         <w:drawing>
-          <wp:inline distT="0" distB="0" distL="0" distR="0" wp14:anchorId="404DC803" wp14:editId="20395A5F">
-            <wp:extent cx="5567261" cy="4846320"/>
-            <wp:effectExtent l="0" t="0" r="0" b="0"/>
-            <wp:docPr id="552111627" name="Picture 1" descr="A screenshot of a computer&#10;&#10;AI-generated content may be incorrect."/>
+          <wp:inline distT="0" distB="0" distL="0" distR="0" wp14:anchorId="176F170A" wp14:editId="112650AF">
+            <wp:extent cx="5761990" cy="5017770"/>
+            <wp:effectExtent l="19050" t="19050" r="10160" b="11430"/>
+            <wp:docPr id="1550059526" name="Picture 1" descr="A screenshot of a computer&#10;&#10;AI-generated content may be incorrect."/>
             <wp:cNvGraphicFramePr>
               <a:graphicFrameLocks xmlns:a="http://schemas.openxmlformats.org/drawingml/2006/main" noChangeAspect="1"/>
             </wp:cNvGraphicFramePr>
@@ -16282,11 +16813,11 @@
               <a:graphicData uri="http://schemas.openxmlformats.org/drawingml/2006/picture">
                 <pic:pic xmlns:pic="http://schemas.openxmlformats.org/drawingml/2006/picture">
                   <pic:nvPicPr>
-                    <pic:cNvPr id="552111627" name="Picture 1" descr="A screenshot of a computer&#10;&#10;AI-generated content may be incorrect."/>
+                    <pic:cNvPr id="1550059526" name="Picture 1" descr="A screenshot of a computer&#10;&#10;AI-generated content may be incorrect."/>
                     <pic:cNvPicPr/>
                   </pic:nvPicPr>
                   <pic:blipFill>
-                    <a:blip r:embed="rId39"/>
+                    <a:blip r:embed="rId44"/>
                     <a:stretch>
                       <a:fillRect/>
                     </a:stretch>
@@ -16294,11 +16825,16 @@
                   <pic:spPr>
                     <a:xfrm>
                       <a:off x="0" y="0"/>
-                      <a:ext cx="5569799" cy="4848529"/>
+                      <a:ext cx="5761990" cy="5017770"/>
                     </a:xfrm>
                     <a:prstGeom prst="rect">
                       <a:avLst/>
                     </a:prstGeom>
+                    <a:ln w="19050">
+                      <a:solidFill>
+                        <a:schemeClr val="tx1"/>
+                      </a:solidFill>
+                    </a:ln>
                   </pic:spPr>
                 </pic:pic>
               </a:graphicData>
@@ -16330,11 +16866,17 @@
           <w:rPr>
             <w:noProof/>
           </w:rPr>
-          <w:t>19</w:t>
+          <w:t>24</w:t>
         </w:r>
       </w:fldSimple>
       <w:r>
-        <w:t>: Giao diện cho chức năng "Cập nhật hồ sơ bệnh án 3"</w:t>
+        <w:t xml:space="preserve">: Giao diện cho chức năng "Cập nhật hồ sơ bệnh án </w:t>
+      </w:r>
+      <w:r>
+        <w:t>5</w:t>
+      </w:r>
+      <w:r>
+        <w:t>"</w:t>
       </w:r>
     </w:p>
     <w:p>
@@ -16349,84 +16891,9 @@
         </w:rPr>
         <w:lastRenderedPageBreak/>
         <w:drawing>
-          <wp:inline distT="0" distB="0" distL="0" distR="0" wp14:anchorId="34C45D62" wp14:editId="53836EB9">
-            <wp:extent cx="5295238" cy="4600000"/>
-            <wp:effectExtent l="0" t="0" r="1270" b="0"/>
-            <wp:docPr id="968191163" name="Picture 1" descr="A screenshot of a computer&#10;&#10;AI-generated content may be incorrect."/>
-            <wp:cNvGraphicFramePr>
-              <a:graphicFrameLocks xmlns:a="http://schemas.openxmlformats.org/drawingml/2006/main" noChangeAspect="1"/>
-            </wp:cNvGraphicFramePr>
-            <a:graphic xmlns:a="http://schemas.openxmlformats.org/drawingml/2006/main">
-              <a:graphicData uri="http://schemas.openxmlformats.org/drawingml/2006/picture">
-                <pic:pic xmlns:pic="http://schemas.openxmlformats.org/drawingml/2006/picture">
-                  <pic:nvPicPr>
-                    <pic:cNvPr id="968191163" name="Picture 1" descr="A screenshot of a computer&#10;&#10;AI-generated content may be incorrect."/>
-                    <pic:cNvPicPr/>
-                  </pic:nvPicPr>
-                  <pic:blipFill>
-                    <a:blip r:embed="rId40"/>
-                    <a:stretch>
-                      <a:fillRect/>
-                    </a:stretch>
-                  </pic:blipFill>
-                  <pic:spPr>
-                    <a:xfrm>
-                      <a:off x="0" y="0"/>
-                      <a:ext cx="5295238" cy="4600000"/>
-                    </a:xfrm>
-                    <a:prstGeom prst="rect">
-                      <a:avLst/>
-                    </a:prstGeom>
-                  </pic:spPr>
-                </pic:pic>
-              </a:graphicData>
-            </a:graphic>
-          </wp:inline>
-        </w:drawing>
-      </w:r>
-    </w:p>
-    <w:p>
-      <w:pPr>
-        <w:pStyle w:val="Normal-Lgia"/>
-      </w:pPr>
-      <w:r>
-        <w:t xml:space="preserve">Hình </w:t>
-      </w:r>
-      <w:fldSimple w:instr=" STYLEREF 1 \s ">
-        <w:r>
-          <w:rPr>
-            <w:noProof/>
-          </w:rPr>
-          <w:t>1</w:t>
-        </w:r>
-      </w:fldSimple>
-      <w:r>
-        <w:t>.</w:t>
-      </w:r>
-      <w:fldSimple w:instr=" SEQ Hình \* ARABIC \s 1 ">
-        <w:r>
-          <w:rPr>
-            <w:noProof/>
-          </w:rPr>
-          <w:t>20</w:t>
-        </w:r>
-      </w:fldSimple>
-      <w:r>
-        <w:t>: Giao diện cho chức năng "Cập nhật hồ sơ bệnh án 4"</w:t>
-      </w:r>
-    </w:p>
-    <w:p>
-      <w:pPr>
-        <w:pStyle w:val="Normal-Lgia"/>
-        <w:keepNext/>
-        <w:jc w:val="left"/>
-      </w:pPr>
-      <w:r>
-        <w:lastRenderedPageBreak/>
-        <w:drawing>
-          <wp:inline distT="0" distB="0" distL="0" distR="0" wp14:anchorId="6B7A2BAA" wp14:editId="2E014DCF">
+          <wp:inline distT="0" distB="0" distL="0" distR="0" wp14:anchorId="6B7A2BAA" wp14:editId="6AE8FF74">
             <wp:extent cx="5761990" cy="5442585"/>
-            <wp:effectExtent l="0" t="0" r="0" b="5715"/>
+            <wp:effectExtent l="19050" t="19050" r="10160" b="24765"/>
             <wp:docPr id="279414219" name="Picture 1" descr="A screenshot of a computer&#10;&#10;AI-generated content may be incorrect."/>
             <wp:cNvGraphicFramePr>
               <a:graphicFrameLocks xmlns:a="http://schemas.openxmlformats.org/drawingml/2006/main" noChangeAspect="1"/>
@@ -16439,7 +16906,7 @@
                     <pic:cNvPicPr/>
                   </pic:nvPicPr>
                   <pic:blipFill>
-                    <a:blip r:embed="rId41"/>
+                    <a:blip r:embed="rId45"/>
                     <a:stretch>
                       <a:fillRect/>
                     </a:stretch>
@@ -16452,6 +16919,11 @@
                     <a:prstGeom prst="rect">
                       <a:avLst/>
                     </a:prstGeom>
+                    <a:ln w="19050">
+                      <a:solidFill>
+                        <a:schemeClr val="tx1"/>
+                      </a:solidFill>
+                    </a:ln>
                   </pic:spPr>
                 </pic:pic>
               </a:graphicData>
@@ -16483,11 +16955,17 @@
           <w:rPr>
             <w:noProof/>
           </w:rPr>
-          <w:t>21</w:t>
+          <w:t>25</w:t>
         </w:r>
       </w:fldSimple>
       <w:r>
-        <w:t>: Giao diện cho chức năng "Cập nhật hồ sơ bệnh án 5"</w:t>
+        <w:t xml:space="preserve">: Giao diện cho chức năng "Cập nhật hồ sơ bệnh án </w:t>
+      </w:r>
+      <w:r>
+        <w:t>6</w:t>
+      </w:r>
+      <w:r>
+        <w:t>"</w:t>
       </w:r>
     </w:p>
     <w:p>
@@ -16498,10 +16976,10 @@
       <w:r>
         <w:lastRenderedPageBreak/>
         <w:drawing>
-          <wp:inline distT="0" distB="0" distL="0" distR="0" wp14:anchorId="3BE090C5" wp14:editId="1F7BCE51">
-            <wp:extent cx="5761990" cy="5009515"/>
-            <wp:effectExtent l="0" t="0" r="0" b="635"/>
-            <wp:docPr id="1691129768" name="Picture 1" descr="A screenshot of a computer&#10;&#10;AI-generated content may be incorrect."/>
+          <wp:inline distT="0" distB="0" distL="0" distR="0" wp14:anchorId="0AEB1FAB" wp14:editId="7B818FF8">
+            <wp:extent cx="5761990" cy="4951095"/>
+            <wp:effectExtent l="19050" t="19050" r="10160" b="20955"/>
+            <wp:docPr id="476983748" name="Picture 1"/>
             <wp:cNvGraphicFramePr>
               <a:graphicFrameLocks xmlns:a="http://schemas.openxmlformats.org/drawingml/2006/main" noChangeAspect="1"/>
             </wp:cNvGraphicFramePr>
@@ -16509,11 +16987,11 @@
               <a:graphicData uri="http://schemas.openxmlformats.org/drawingml/2006/picture">
                 <pic:pic xmlns:pic="http://schemas.openxmlformats.org/drawingml/2006/picture">
                   <pic:nvPicPr>
-                    <pic:cNvPr id="1691129768" name="Picture 1" descr="A screenshot of a computer&#10;&#10;AI-generated content may be incorrect."/>
+                    <pic:cNvPr id="476983748" name=""/>
                     <pic:cNvPicPr/>
                   </pic:nvPicPr>
                   <pic:blipFill>
-                    <a:blip r:embed="rId42"/>
+                    <a:blip r:embed="rId46"/>
                     <a:stretch>
                       <a:fillRect/>
                     </a:stretch>
@@ -16521,11 +16999,16 @@
                   <pic:spPr>
                     <a:xfrm>
                       <a:off x="0" y="0"/>
-                      <a:ext cx="5761990" cy="5009515"/>
+                      <a:ext cx="5761990" cy="4951095"/>
                     </a:xfrm>
                     <a:prstGeom prst="rect">
                       <a:avLst/>
                     </a:prstGeom>
+                    <a:ln w="19050">
+                      <a:solidFill>
+                        <a:schemeClr val="tx1"/>
+                      </a:solidFill>
+                    </a:ln>
                   </pic:spPr>
                 </pic:pic>
               </a:graphicData>
@@ -16557,11 +17040,17 @@
           <w:rPr>
             <w:noProof/>
           </w:rPr>
-          <w:t>22</w:t>
+          <w:t>26</w:t>
         </w:r>
       </w:fldSimple>
       <w:r>
-        <w:t>: Giao diện cho chức năng "Cập nhật hồ sơ bệnh án 6"</w:t>
+        <w:t xml:space="preserve">: Giao diện cho chức năng "Cập nhật hồ sơ bệnh án </w:t>
+      </w:r>
+      <w:r>
+        <w:t>7</w:t>
+      </w:r>
+      <w:r>
+        <w:t>"</w:t>
       </w:r>
     </w:p>
     <w:p>
@@ -16588,9 +17077,91 @@
       <w:r>
         <w:lastRenderedPageBreak/>
         <w:drawing>
-          <wp:inline distT="0" distB="0" distL="0" distR="0" wp14:anchorId="3040E79B" wp14:editId="2005D8BA">
+          <wp:inline distT="0" distB="0" distL="0" distR="0" wp14:anchorId="3BB07267" wp14:editId="1B15F3AD">
+            <wp:extent cx="5761990" cy="5073650"/>
+            <wp:effectExtent l="19050" t="19050" r="10160" b="12700"/>
+            <wp:docPr id="979394275" name="Picture 1" descr="A screenshot of a medical application&#10;&#10;AI-generated content may be incorrect."/>
+            <wp:cNvGraphicFramePr>
+              <a:graphicFrameLocks xmlns:a="http://schemas.openxmlformats.org/drawingml/2006/main" noChangeAspect="1"/>
+            </wp:cNvGraphicFramePr>
+            <a:graphic xmlns:a="http://schemas.openxmlformats.org/drawingml/2006/main">
+              <a:graphicData uri="http://schemas.openxmlformats.org/drawingml/2006/picture">
+                <pic:pic xmlns:pic="http://schemas.openxmlformats.org/drawingml/2006/picture">
+                  <pic:nvPicPr>
+                    <pic:cNvPr id="979394275" name="Picture 1" descr="A screenshot of a medical application&#10;&#10;AI-generated content may be incorrect."/>
+                    <pic:cNvPicPr/>
+                  </pic:nvPicPr>
+                  <pic:blipFill>
+                    <a:blip r:embed="rId47"/>
+                    <a:stretch>
+                      <a:fillRect/>
+                    </a:stretch>
+                  </pic:blipFill>
+                  <pic:spPr>
+                    <a:xfrm>
+                      <a:off x="0" y="0"/>
+                      <a:ext cx="5761990" cy="5073650"/>
+                    </a:xfrm>
+                    <a:prstGeom prst="rect">
+                      <a:avLst/>
+                    </a:prstGeom>
+                    <a:ln w="19050">
+                      <a:solidFill>
+                        <a:schemeClr val="tx1"/>
+                      </a:solidFill>
+                    </a:ln>
+                  </pic:spPr>
+                </pic:pic>
+              </a:graphicData>
+            </a:graphic>
+          </wp:inline>
+        </w:drawing>
+      </w:r>
+    </w:p>
+    <w:p>
+      <w:pPr>
+        <w:pStyle w:val="Normal-Lgia"/>
+      </w:pPr>
+      <w:r>
+        <w:t xml:space="preserve">Hình </w:t>
+      </w:r>
+      <w:fldSimple w:instr=" STYLEREF 1 \s ">
+        <w:r>
+          <w:rPr>
+            <w:noProof/>
+          </w:rPr>
+          <w:t>1</w:t>
+        </w:r>
+      </w:fldSimple>
+      <w:r>
+        <w:t>.</w:t>
+      </w:r>
+      <w:fldSimple w:instr=" SEQ Hình \* ARABIC \s 1 ">
+        <w:r>
+          <w:rPr>
+            <w:noProof/>
+          </w:rPr>
+          <w:t>27</w:t>
+        </w:r>
+      </w:fldSimple>
+      <w:r>
+        <w:t>: Giao diện "Cập nhật kết quả xét nghiệm 1”</w:t>
+      </w:r>
+    </w:p>
+    <w:p>
+      <w:pPr>
+        <w:keepNext/>
+        <w:ind w:firstLine="0"/>
+      </w:pPr>
+      <w:r>
+        <w:rPr>
+          <w:noProof/>
+        </w:rPr>
+        <w:lastRenderedPageBreak/>
+        <w:drawing>
+          <wp:inline distT="0" distB="0" distL="0" distR="0" wp14:anchorId="3040E79B" wp14:editId="3479775F">
             <wp:extent cx="5761990" cy="5003800"/>
-            <wp:effectExtent l="0" t="0" r="0" b="6350"/>
+            <wp:effectExtent l="19050" t="19050" r="10160" b="25400"/>
             <wp:docPr id="154491077" name="Picture 1" descr="A screenshot of a computer&#10;&#10;AI-generated content may be incorrect."/>
             <wp:cNvGraphicFramePr>
               <a:graphicFrameLocks xmlns:a="http://schemas.openxmlformats.org/drawingml/2006/main" noChangeAspect="1"/>
@@ -16603,7 +17174,7 @@
                     <pic:cNvPicPr/>
                   </pic:nvPicPr>
                   <pic:blipFill>
-                    <a:blip r:embed="rId43"/>
+                    <a:blip r:embed="rId48"/>
                     <a:stretch>
                       <a:fillRect/>
                     </a:stretch>
@@ -16616,6 +17187,11 @@
                     <a:prstGeom prst="rect">
                       <a:avLst/>
                     </a:prstGeom>
+                    <a:ln w="19050">
+                      <a:solidFill>
+                        <a:schemeClr val="tx1"/>
+                      </a:solidFill>
+                    </a:ln>
                   </pic:spPr>
                 </pic:pic>
               </a:graphicData>
@@ -16647,13 +17223,16 @@
           <w:rPr>
             <w:noProof/>
           </w:rPr>
-          <w:t>23</w:t>
+          <w:t>28</w:t>
         </w:r>
       </w:fldSimple>
       <w:r>
         <w:t>: Giao diện cho chức năng "Cập nhật kết quả xét nghiệm</w:t>
       </w:r>
       <w:r>
+        <w:t xml:space="preserve"> 2</w:t>
+      </w:r>
+      <w:r>
         <w:t>”</w:t>
       </w:r>
     </w:p>
@@ -16679,11 +17258,14 @@
         <w:ind w:firstLine="0"/>
       </w:pPr>
       <w:r>
+        <w:rPr>
+          <w:noProof/>
+        </w:rPr>
         <w:lastRenderedPageBreak/>
         <w:drawing>
-          <wp:inline distT="0" distB="0" distL="0" distR="0" wp14:anchorId="2744ECF6" wp14:editId="6A20EF0D">
+          <wp:inline distT="0" distB="0" distL="0" distR="0" wp14:anchorId="2744ECF6" wp14:editId="5DF35E03">
             <wp:extent cx="5761990" cy="6770370"/>
-            <wp:effectExtent l="0" t="0" r="0" b="0"/>
+            <wp:effectExtent l="19050" t="19050" r="10160" b="11430"/>
             <wp:docPr id="1504553865" name="Picture 1"/>
             <wp:cNvGraphicFramePr>
               <a:graphicFrameLocks xmlns:a="http://schemas.openxmlformats.org/drawingml/2006/main" noChangeAspect="1"/>
@@ -16696,7 +17278,7 @@
                     <pic:cNvPicPr/>
                   </pic:nvPicPr>
                   <pic:blipFill>
-                    <a:blip r:embed="rId44"/>
+                    <a:blip r:embed="rId49"/>
                     <a:stretch>
                       <a:fillRect/>
                     </a:stretch>
@@ -16709,6 +17291,11 @@
                     <a:prstGeom prst="rect">
                       <a:avLst/>
                     </a:prstGeom>
+                    <a:ln w="19050">
+                      <a:solidFill>
+                        <a:schemeClr val="tx1"/>
+                      </a:solidFill>
+                    </a:ln>
                   </pic:spPr>
                 </pic:pic>
               </a:graphicData>
@@ -16740,7 +17327,7 @@
           <w:rPr>
             <w:noProof/>
           </w:rPr>
-          <w:t>24</w:t>
+          <w:t>29</w:t>
         </w:r>
       </w:fldSimple>
       <w:r>
@@ -16761,11 +17348,14 @@
         <w:ind w:firstLine="0"/>
       </w:pPr>
       <w:r>
+        <w:rPr>
+          <w:noProof/>
+        </w:rPr>
         <w:lastRenderedPageBreak/>
         <w:drawing>
-          <wp:inline distT="0" distB="0" distL="0" distR="0" wp14:anchorId="01109DB2" wp14:editId="76518111">
+          <wp:inline distT="0" distB="0" distL="0" distR="0" wp14:anchorId="01109DB2" wp14:editId="72C770F8">
             <wp:extent cx="5761990" cy="6791325"/>
-            <wp:effectExtent l="0" t="0" r="0" b="9525"/>
+            <wp:effectExtent l="19050" t="19050" r="10160" b="28575"/>
             <wp:docPr id="422035591" name="Picture 1" descr="A screenshot of a computer&#10;&#10;AI-generated content may be incorrect."/>
             <wp:cNvGraphicFramePr>
               <a:graphicFrameLocks xmlns:a="http://schemas.openxmlformats.org/drawingml/2006/main" noChangeAspect="1"/>
@@ -16778,7 +17368,7 @@
                     <pic:cNvPicPr/>
                   </pic:nvPicPr>
                   <pic:blipFill>
-                    <a:blip r:embed="rId45"/>
+                    <a:blip r:embed="rId50"/>
                     <a:stretch>
                       <a:fillRect/>
                     </a:stretch>
@@ -16791,6 +17381,11 @@
                     <a:prstGeom prst="rect">
                       <a:avLst/>
                     </a:prstGeom>
+                    <a:ln w="19050">
+                      <a:solidFill>
+                        <a:schemeClr val="tx1"/>
+                      </a:solidFill>
+                    </a:ln>
                   </pic:spPr>
                 </pic:pic>
               </a:graphicData>
@@ -16822,7 +17417,7 @@
           <w:rPr>
             <w:noProof/>
           </w:rPr>
-          <w:t>25</w:t>
+          <w:t>30</w:t>
         </w:r>
       </w:fldSimple>
       <w:r>
@@ -16835,9 +17430,88 @@
       </w:pPr>
       <w:bookmarkStart w:id="74" w:name="_Toc187592968"/>
       <w:r>
+        <w:lastRenderedPageBreak/>
         <w:t>Thiết kế ERD</w:t>
       </w:r>
       <w:bookmarkEnd w:id="74"/>
+    </w:p>
+    <w:p>
+      <w:pPr>
+        <w:keepNext/>
+        <w:ind w:firstLine="0"/>
+      </w:pPr>
+      <w:r>
+        <w:drawing>
+          <wp:inline distT="0" distB="0" distL="0" distR="0" wp14:anchorId="1E474D95" wp14:editId="1C834438">
+            <wp:extent cx="5761990" cy="3663950"/>
+            <wp:effectExtent l="19050" t="19050" r="10160" b="12700"/>
+            <wp:docPr id="421575983" name="Picture 1" descr="A diagram of a company&#10;&#10;AI-generated content may be incorrect."/>
+            <wp:cNvGraphicFramePr>
+              <a:graphicFrameLocks xmlns:a="http://schemas.openxmlformats.org/drawingml/2006/main" noChangeAspect="1"/>
+            </wp:cNvGraphicFramePr>
+            <a:graphic xmlns:a="http://schemas.openxmlformats.org/drawingml/2006/main">
+              <a:graphicData uri="http://schemas.openxmlformats.org/drawingml/2006/picture">
+                <pic:pic xmlns:pic="http://schemas.openxmlformats.org/drawingml/2006/picture">
+                  <pic:nvPicPr>
+                    <pic:cNvPr id="421575983" name="Picture 1" descr="A diagram of a company&#10;&#10;AI-generated content may be incorrect."/>
+                    <pic:cNvPicPr/>
+                  </pic:nvPicPr>
+                  <pic:blipFill>
+                    <a:blip r:embed="rId51"/>
+                    <a:stretch>
+                      <a:fillRect/>
+                    </a:stretch>
+                  </pic:blipFill>
+                  <pic:spPr>
+                    <a:xfrm>
+                      <a:off x="0" y="0"/>
+                      <a:ext cx="5761990" cy="3663950"/>
+                    </a:xfrm>
+                    <a:prstGeom prst="rect">
+                      <a:avLst/>
+                    </a:prstGeom>
+                    <a:ln w="12700">
+                      <a:solidFill>
+                        <a:schemeClr val="tx1"/>
+                      </a:solidFill>
+                    </a:ln>
+                  </pic:spPr>
+                </pic:pic>
+              </a:graphicData>
+            </a:graphic>
+          </wp:inline>
+        </w:drawing>
+      </w:r>
+    </w:p>
+    <w:p>
+      <w:pPr>
+        <w:pStyle w:val="Normal-Lgia"/>
+      </w:pPr>
+      <w:r>
+        <w:t xml:space="preserve">Hình </w:t>
+      </w:r>
+      <w:fldSimple w:instr=" STYLEREF 1 \s ">
+        <w:r>
+          <w:rPr>
+            <w:noProof/>
+          </w:rPr>
+          <w:t>1</w:t>
+        </w:r>
+      </w:fldSimple>
+      <w:r>
+        <w:t>.</w:t>
+      </w:r>
+      <w:fldSimple w:instr=" SEQ Hình \* ARABIC \s 1 ">
+        <w:r>
+          <w:rPr>
+            <w:noProof/>
+          </w:rPr>
+          <w:t>31</w:t>
+        </w:r>
+      </w:fldSimple>
+      <w:r>
+        <w:t>: Sơ đồ ERD</w:t>
+      </w:r>
     </w:p>
     <w:p>
       <w:pPr>
@@ -16893,7 +17567,7 @@
         <w:pStyle w:val="Heading1"/>
         <w:ind w:left="792"/>
         <w:sectPr>
-          <w:footerReference w:type="default" r:id="rId46"/>
+          <w:footerReference w:type="default" r:id="rId52"/>
           <w:pgSz w:w="11909" w:h="16834" w:code="9"/>
           <w:pgMar w:top="1418" w:right="1134" w:bottom="1418" w:left="1701" w:header="907" w:footer="907" w:gutter="0"/>
           <w:cols w:space="720"/>
@@ -17075,7 +17749,7 @@
                     </pic:cNvPicPr>
                   </pic:nvPicPr>
                   <pic:blipFill>
-                    <a:blip r:embed="rId47">
+                    <a:blip r:embed="rId53">
                       <a:extLst>
                         <a:ext uri="{28A0092B-C50C-407E-A947-70E740481C1C}">
                           <a14:useLocalDpi xmlns:a14="http://schemas.microsoft.com/office/drawing/2010/main" val="0"/>
@@ -17163,7 +17837,7 @@
                     </pic:cNvPicPr>
                   </pic:nvPicPr>
                   <pic:blipFill>
-                    <a:blip r:embed="rId48">
+                    <a:blip r:embed="rId54">
                       <a:extLst>
                         <a:ext uri="{28A0092B-C50C-407E-A947-70E740481C1C}">
                           <a14:useLocalDpi xmlns:a14="http://schemas.microsoft.com/office/drawing/2010/main" val="0"/>
@@ -17482,8 +18156,8 @@
     <w:p>
       <w:pPr>
         <w:sectPr>
-          <w:headerReference w:type="default" r:id="rId49"/>
-          <w:footerReference w:type="default" r:id="rId50"/>
+          <w:headerReference w:type="default" r:id="rId55"/>
+          <w:footerReference w:type="default" r:id="rId56"/>
           <w:type w:val="continuous"/>
           <w:pgSz w:w="11909" w:h="16834" w:code="9"/>
           <w:pgMar w:top="1418" w:right="1134" w:bottom="1418" w:left="1701" w:header="720" w:footer="720" w:gutter="0"/>
@@ -26138,12 +26812,6 @@
 </file>
 
 <file path=customXml/item1.xml><?xml version="1.0" encoding="utf-8"?>
-<p:properties xmlns:p="http://schemas.microsoft.com/office/2006/metadata/properties" xmlns:xsi="http://www.w3.org/2001/XMLSchema-instance" xmlns:pc="http://schemas.microsoft.com/office/infopath/2007/PartnerControls">
-  <documentManagement/>
-</p:properties>
-</file>
-
-<file path=customXml/item2.xml><?xml version="1.0" encoding="utf-8"?>
 <ct:contentTypeSchema xmlns:ct="http://schemas.microsoft.com/office/2006/metadata/contentType" xmlns:ma="http://schemas.microsoft.com/office/2006/metadata/properties/metaAttributes" ct:_="" ma:_="" ma:contentTypeName="Document" ma:contentTypeID="0x010100BF27A006A0496148947F8B2A0FE3C0FF" ma:contentTypeVersion="0" ma:contentTypeDescription="Create a new document." ma:contentTypeScope="" ma:versionID="138bdeff7546ae6d9f877e6b61fde57a">
   <xsd:schema xmlns:xsd="http://www.w3.org/2001/XMLSchema" xmlns:xs="http://www.w3.org/2001/XMLSchema" xmlns:p="http://schemas.microsoft.com/office/2006/metadata/properties" targetNamespace="http://schemas.microsoft.com/office/2006/metadata/properties" ma:root="true" ma:fieldsID="b764bea3eb9b1a5be8fd57fac5fb459b">
     <xsd:element name="properties">
@@ -26257,6 +26925,10 @@
 </ct:contentTypeSchema>
 </file>
 
+<file path=customXml/item2.xml><?xml version="1.0" encoding="utf-8"?>
+<b:Sources xmlns:b="http://schemas.openxmlformats.org/officeDocument/2006/bibliography" xmlns="http://schemas.openxmlformats.org/officeDocument/2006/bibliography" SelectedStyle="\APASixthEditionOfficeOnline.xsl" StyleName="APA" Version="6"/>
+</file>
+
 <file path=customXml/item3.xml><?xml version="1.0" encoding="utf-8"?>
 <?mso-contentType ?>
 <FormTemplates xmlns="http://schemas.microsoft.com/sharepoint/v3/contenttype/forms">
@@ -26267,19 +26939,12 @@
 </file>
 
 <file path=customXml/item4.xml><?xml version="1.0" encoding="utf-8"?>
-<b:Sources xmlns:b="http://schemas.openxmlformats.org/officeDocument/2006/bibliography" xmlns="http://schemas.openxmlformats.org/officeDocument/2006/bibliography" SelectedStyle="\APASixthEditionOfficeOnline.xsl" StyleName="APA" Version="6"/>
+<p:properties xmlns:p="http://schemas.microsoft.com/office/2006/metadata/properties" xmlns:xsi="http://www.w3.org/2001/XMLSchema-instance" xmlns:pc="http://schemas.microsoft.com/office/infopath/2007/PartnerControls">
+  <documentManagement/>
+</p:properties>
 </file>
 
 <file path=customXml/itemProps1.xml><?xml version="1.0" encoding="utf-8"?>
-<ds:datastoreItem xmlns:ds="http://schemas.openxmlformats.org/officeDocument/2006/customXml" ds:itemID="{F745B827-7E9B-401C-8CCB-90AD62E286E7}">
-  <ds:schemaRefs>
-    <ds:schemaRef ds:uri="http://schemas.microsoft.com/office/2006/metadata/properties"/>
-    <ds:schemaRef ds:uri="http://schemas.microsoft.com/office/infopath/2007/PartnerControls"/>
-  </ds:schemaRefs>
-</ds:datastoreItem>
-</file>
-
-<file path=customXml/itemProps2.xml><?xml version="1.0" encoding="utf-8"?>
 <ds:datastoreItem xmlns:ds="http://schemas.openxmlformats.org/officeDocument/2006/customXml" ds:itemID="{C5B2A0E0-8292-4993-B8E6-7532C60FC833}">
   <ds:schemaRefs>
     <ds:schemaRef ds:uri="http://schemas.microsoft.com/office/2006/metadata/contentType"/>
@@ -26295,6 +26960,14 @@
 </ds:datastoreItem>
 </file>
 
+<file path=customXml/itemProps2.xml><?xml version="1.0" encoding="utf-8"?>
+<ds:datastoreItem xmlns:ds="http://schemas.openxmlformats.org/officeDocument/2006/customXml" ds:itemID="{7DA10C68-3D25-414E-92D0-C592FE68B226}">
+  <ds:schemaRefs>
+    <ds:schemaRef ds:uri="http://schemas.openxmlformats.org/officeDocument/2006/bibliography"/>
+  </ds:schemaRefs>
+</ds:datastoreItem>
+</file>
+
 <file path=customXml/itemProps3.xml><?xml version="1.0" encoding="utf-8"?>
 <ds:datastoreItem xmlns:ds="http://schemas.openxmlformats.org/officeDocument/2006/customXml" ds:itemID="{17AC4A74-A8BA-4837-B58A-203F6C1852EA}">
   <ds:schemaRefs>
@@ -26304,9 +26977,10 @@
 </file>
 
 <file path=customXml/itemProps4.xml><?xml version="1.0" encoding="utf-8"?>
-<ds:datastoreItem xmlns:ds="http://schemas.openxmlformats.org/officeDocument/2006/customXml" ds:itemID="{7DA10C68-3D25-414E-92D0-C592FE68B226}">
+<ds:datastoreItem xmlns:ds="http://schemas.openxmlformats.org/officeDocument/2006/customXml" ds:itemID="{F745B827-7E9B-401C-8CCB-90AD62E286E7}">
   <ds:schemaRefs>
-    <ds:schemaRef ds:uri="http://schemas.openxmlformats.org/officeDocument/2006/bibliography"/>
+    <ds:schemaRef ds:uri="http://schemas.microsoft.com/office/2006/metadata/properties"/>
+    <ds:schemaRef ds:uri="http://schemas.microsoft.com/office/infopath/2007/PartnerControls"/>
   </ds:schemaRefs>
 </ds:datastoreItem>
 </file>
</xml_diff>

<commit_message>
update word and push UML
</commit_message>
<xml_diff>
--- a/docs/Nhom38_HoSoBenhAn.docx
+++ b/docs/Nhom38_HoSoBenhAn.docx
@@ -2,6 +2,7 @@
 <file path=word/document.xml><?xml version="1.0" encoding="utf-8"?>
 <w:document xmlns:wpc="http://schemas.microsoft.com/office/word/2010/wordprocessingCanvas" xmlns:cx="http://schemas.microsoft.com/office/drawing/2014/chartex" xmlns:cx1="http://schemas.microsoft.com/office/drawing/2015/9/8/chartex" xmlns:cx2="http://schemas.microsoft.com/office/drawing/2015/10/21/chartex" xmlns:cx3="http://schemas.microsoft.com/office/drawing/2016/5/9/chartex" xmlns:cx4="http://schemas.microsoft.com/office/drawing/2016/5/10/chartex" xmlns:cx5="http://schemas.microsoft.com/office/drawing/2016/5/11/chartex" xmlns:cx6="http://schemas.microsoft.com/office/drawing/2016/5/12/chartex" xmlns:cx7="http://schemas.microsoft.com/office/drawing/2016/5/13/chartex" xmlns:cx8="http://schemas.microsoft.com/office/drawing/2016/5/14/chartex" xmlns:mc="http://schemas.openxmlformats.org/markup-compatibility/2006" xmlns:aink="http://schemas.microsoft.com/office/drawing/2016/ink" xmlns:am3d="http://schemas.microsoft.com/office/drawing/2017/model3d" xmlns:o="urn:schemas-microsoft-com:office:office" xmlns:oel="http://schemas.microsoft.com/office/2019/extlst" xmlns:r="http://schemas.openxmlformats.org/officeDocument/2006/relationships" xmlns:m="http://schemas.openxmlformats.org/officeDocument/2006/math" xmlns:v="urn:schemas-microsoft-com:vml" xmlns:wp14="http://schemas.microsoft.com/office/word/2010/wordprocessingDrawing" xmlns:wp="http://schemas.openxmlformats.org/drawingml/2006/wordprocessingDrawing" xmlns:w10="urn:schemas-microsoft-com:office:word" xmlns:w="http://schemas.openxmlformats.org/wordprocessingml/2006/main" xmlns:w14="http://schemas.microsoft.com/office/word/2010/wordml" xmlns:w15="http://schemas.microsoft.com/office/word/2012/wordml" xmlns:w16cex="http://schemas.microsoft.com/office/word/2018/wordml/cex" xmlns:w16cid="http://schemas.microsoft.com/office/word/2016/wordml/cid" xmlns:w16="http://schemas.microsoft.com/office/word/2018/wordml" xmlns:w16du="http://schemas.microsoft.com/office/word/2023/wordml/word16du" xmlns:w16sdtdh="http://schemas.microsoft.com/office/word/2020/wordml/sdtdatahash" xmlns:w16sdtfl="http://schemas.microsoft.com/office/word/2024/wordml/sdtformatlock" xmlns:w16se="http://schemas.microsoft.com/office/word/2015/wordml/symex" xmlns:wpg="http://schemas.microsoft.com/office/word/2010/wordprocessingGroup" xmlns:wpi="http://schemas.microsoft.com/office/word/2010/wordprocessingInk" xmlns:wne="http://schemas.microsoft.com/office/word/2006/wordml" xmlns:wps="http://schemas.microsoft.com/office/word/2010/wordprocessingShape" mc:Ignorable="w14 w15 w16se w16cid w16 w16cex w16sdtdh w16sdtfl w16du wp14">
   <w:body>
+    <w:bookmarkStart w:id="0" w:name="OLE_LINK13"/>
     <w:p>
       <w:pPr>
         <w:pStyle w:val="Bulletcp1-tht067"/>
@@ -12,7 +13,6 @@
         <w:ind w:left="357"/>
         <w:jc w:val="center"/>
       </w:pPr>
-      <w:bookmarkStart w:id="0" w:name="OLE_LINK13"/>
       <w:r>
         <w:rPr>
           <w:noProof/>
@@ -15528,6 +15528,9 @@
         <w:keepNext/>
       </w:pPr>
       <w:r>
+        <w:rPr>
+          <w:noProof/>
+        </w:rPr>
         <w:lastRenderedPageBreak/>
         <w:drawing>
           <wp:inline distT="0" distB="0" distL="0" distR="0" wp14:anchorId="0A0378F7" wp14:editId="190A91C1">
@@ -15710,6 +15713,9 @@
         <w:ind w:firstLine="0"/>
       </w:pPr>
       <w:r>
+        <w:rPr>
+          <w:noProof/>
+        </w:rPr>
         <w:lastRenderedPageBreak/>
         <w:drawing>
           <wp:inline distT="0" distB="0" distL="0" distR="0" wp14:anchorId="7BDF4AA6" wp14:editId="68D3D394">
@@ -15919,9 +15925,9 @@
         </w:rPr>
         <w:lastRenderedPageBreak/>
         <w:drawing>
-          <wp:inline distT="0" distB="0" distL="0" distR="0" wp14:anchorId="29ACD108" wp14:editId="3402E868">
+          <wp:inline distT="0" distB="0" distL="0" distR="0" wp14:anchorId="29ACD108" wp14:editId="51B83AAE">
             <wp:extent cx="5761990" cy="6551295"/>
-            <wp:effectExtent l="0" t="0" r="0" b="1905"/>
+            <wp:effectExtent l="19050" t="19050" r="10160" b="20955"/>
             <wp:docPr id="70044589" name="Picture 1"/>
             <wp:cNvGraphicFramePr>
               <a:graphicFrameLocks xmlns:a="http://schemas.openxmlformats.org/drawingml/2006/main" noChangeAspect="1"/>
@@ -15947,6 +15953,11 @@
                     <a:prstGeom prst="rect">
                       <a:avLst/>
                     </a:prstGeom>
+                    <a:ln w="19050">
+                      <a:solidFill>
+                        <a:schemeClr val="tx1"/>
+                      </a:solidFill>
+                    </a:ln>
                   </pic:spPr>
                 </pic:pic>
               </a:graphicData>
@@ -16004,9 +16015,9 @@
         </w:rPr>
         <w:lastRenderedPageBreak/>
         <w:drawing>
-          <wp:inline distT="0" distB="0" distL="0" distR="0" wp14:anchorId="49A26487" wp14:editId="5E685F3B">
+          <wp:inline distT="0" distB="0" distL="0" distR="0" wp14:anchorId="49A26487" wp14:editId="59C99856">
             <wp:extent cx="5761990" cy="6784975"/>
-            <wp:effectExtent l="0" t="0" r="0" b="0"/>
+            <wp:effectExtent l="19050" t="19050" r="10160" b="15875"/>
             <wp:docPr id="1972119191" name="Picture 1"/>
             <wp:cNvGraphicFramePr>
               <a:graphicFrameLocks xmlns:a="http://schemas.openxmlformats.org/drawingml/2006/main" noChangeAspect="1"/>
@@ -16032,6 +16043,11 @@
                     <a:prstGeom prst="rect">
                       <a:avLst/>
                     </a:prstGeom>
+                    <a:ln w="12700">
+                      <a:solidFill>
+                        <a:schemeClr val="tx1"/>
+                      </a:solidFill>
+                    </a:ln>
                   </pic:spPr>
                 </pic:pic>
               </a:graphicData>
@@ -16089,9 +16105,9 @@
         </w:rPr>
         <w:lastRenderedPageBreak/>
         <w:drawing>
-          <wp:inline distT="0" distB="0" distL="0" distR="0" wp14:anchorId="0FEB929C" wp14:editId="64FD8DB6">
+          <wp:inline distT="0" distB="0" distL="0" distR="0" wp14:anchorId="0FEB929C" wp14:editId="5CA2315A">
             <wp:extent cx="4320540" cy="5507386"/>
-            <wp:effectExtent l="0" t="0" r="3810" b="0"/>
+            <wp:effectExtent l="19050" t="19050" r="22860" b="17145"/>
             <wp:docPr id="913879120" name="Picture 1" descr="A screenshot of a computer&#10;&#10;AI-generated content may be incorrect."/>
             <wp:cNvGraphicFramePr>
               <a:graphicFrameLocks xmlns:a="http://schemas.openxmlformats.org/drawingml/2006/main" noChangeAspect="1"/>
@@ -16117,6 +16133,11 @@
                     <a:prstGeom prst="rect">
                       <a:avLst/>
                     </a:prstGeom>
+                    <a:ln w="19050">
+                      <a:solidFill>
+                        <a:schemeClr val="tx1"/>
+                      </a:solidFill>
+                    </a:ln>
                   </pic:spPr>
                 </pic:pic>
               </a:graphicData>
@@ -16177,6 +16198,9 @@
         <w:ind w:firstLine="0"/>
       </w:pPr>
       <w:r>
+        <w:rPr>
+          <w:noProof/>
+        </w:rPr>
         <w:lastRenderedPageBreak/>
         <w:drawing>
           <wp:inline distT="0" distB="0" distL="0" distR="0" wp14:anchorId="73800E15" wp14:editId="06B4BECA">
@@ -16452,6 +16476,9 @@
         <w:ind w:firstLine="0"/>
       </w:pPr>
       <w:r>
+        <w:rPr>
+          <w:noProof/>
+        </w:rPr>
         <w:lastRenderedPageBreak/>
         <w:drawing>
           <wp:inline distT="0" distB="0" distL="0" distR="0" wp14:anchorId="310925E3" wp14:editId="6A7E47DB">
@@ -16619,6 +16646,9 @@
         <w:keepNext/>
       </w:pPr>
       <w:r>
+        <w:rPr>
+          <w:noProof/>
+        </w:rPr>
         <w:lastRenderedPageBreak/>
         <w:drawing>
           <wp:inline distT="0" distB="0" distL="0" distR="0" wp14:anchorId="2A1C47B8" wp14:editId="3B81E4A0">
@@ -16800,6 +16830,9 @@
         <w:jc w:val="left"/>
       </w:pPr>
       <w:r>
+        <w:rPr>
+          <w:noProof/>
+        </w:rPr>
         <w:lastRenderedPageBreak/>
         <w:drawing>
           <wp:inline distT="0" distB="0" distL="0" distR="0" wp14:anchorId="176F170A" wp14:editId="112650AF">
@@ -16974,6 +17007,9 @@
         <w:keepNext/>
       </w:pPr>
       <w:r>
+        <w:rPr>
+          <w:noProof/>
+        </w:rPr>
         <w:lastRenderedPageBreak/>
         <w:drawing>
           <wp:inline distT="0" distB="0" distL="0" distR="0" wp14:anchorId="0AEB1FAB" wp14:editId="7B818FF8">
@@ -17075,6 +17111,9 @@
         <w:ind w:firstLine="0"/>
       </w:pPr>
       <w:r>
+        <w:rPr>
+          <w:noProof/>
+        </w:rPr>
         <w:lastRenderedPageBreak/>
         <w:drawing>
           <wp:inline distT="0" distB="0" distL="0" distR="0" wp14:anchorId="3BB07267" wp14:editId="1B15F3AD">
@@ -17441,6 +17480,9 @@
         <w:ind w:firstLine="0"/>
       </w:pPr>
       <w:r>
+        <w:rPr>
+          <w:noProof/>
+        </w:rPr>
         <w:drawing>
           <wp:inline distT="0" distB="0" distL="0" distR="0" wp14:anchorId="1E474D95" wp14:editId="1C834438">
             <wp:extent cx="5761990" cy="3663950"/>
@@ -26812,6 +26854,25 @@
 </file>
 
 <file path=customXml/item1.xml><?xml version="1.0" encoding="utf-8"?>
+<b:Sources xmlns:b="http://schemas.openxmlformats.org/officeDocument/2006/bibliography" xmlns="http://schemas.openxmlformats.org/officeDocument/2006/bibliography" SelectedStyle="\APASixthEditionOfficeOnline.xsl" StyleName="APA" Version="6"/>
+</file>
+
+<file path=customXml/item2.xml><?xml version="1.0" encoding="utf-8"?>
+<p:properties xmlns:p="http://schemas.microsoft.com/office/2006/metadata/properties" xmlns:xsi="http://www.w3.org/2001/XMLSchema-instance" xmlns:pc="http://schemas.microsoft.com/office/infopath/2007/PartnerControls">
+  <documentManagement/>
+</p:properties>
+</file>
+
+<file path=customXml/item3.xml><?xml version="1.0" encoding="utf-8"?>
+<?mso-contentType ?>
+<FormTemplates xmlns="http://schemas.microsoft.com/sharepoint/v3/contenttype/forms">
+  <Display>DocumentLibraryForm</Display>
+  <Edit>DocumentLibraryForm</Edit>
+  <New>DocumentLibraryForm</New>
+</FormTemplates>
+</file>
+
+<file path=customXml/item4.xml><?xml version="1.0" encoding="utf-8"?>
 <ct:contentTypeSchema xmlns:ct="http://schemas.microsoft.com/office/2006/metadata/contentType" xmlns:ma="http://schemas.microsoft.com/office/2006/metadata/properties/metaAttributes" ct:_="" ma:_="" ma:contentTypeName="Document" ma:contentTypeID="0x010100BF27A006A0496148947F8B2A0FE3C0FF" ma:contentTypeVersion="0" ma:contentTypeDescription="Create a new document." ma:contentTypeScope="" ma:versionID="138bdeff7546ae6d9f877e6b61fde57a">
   <xsd:schema xmlns:xsd="http://www.w3.org/2001/XMLSchema" xmlns:xs="http://www.w3.org/2001/XMLSchema" xmlns:p="http://schemas.microsoft.com/office/2006/metadata/properties" targetNamespace="http://schemas.microsoft.com/office/2006/metadata/properties" ma:root="true" ma:fieldsID="b764bea3eb9b1a5be8fd57fac5fb459b">
     <xsd:element name="properties">
@@ -26925,26 +26986,32 @@
 </ct:contentTypeSchema>
 </file>
 
-<file path=customXml/item2.xml><?xml version="1.0" encoding="utf-8"?>
-<b:Sources xmlns:b="http://schemas.openxmlformats.org/officeDocument/2006/bibliography" xmlns="http://schemas.openxmlformats.org/officeDocument/2006/bibliography" SelectedStyle="\APASixthEditionOfficeOnline.xsl" StyleName="APA" Version="6"/>
+<file path=customXml/itemProps1.xml><?xml version="1.0" encoding="utf-8"?>
+<ds:datastoreItem xmlns:ds="http://schemas.openxmlformats.org/officeDocument/2006/customXml" ds:itemID="{7DA10C68-3D25-414E-92D0-C592FE68B226}">
+  <ds:schemaRefs>
+    <ds:schemaRef ds:uri="http://schemas.openxmlformats.org/officeDocument/2006/bibliography"/>
+  </ds:schemaRefs>
+</ds:datastoreItem>
 </file>
 
-<file path=customXml/item3.xml><?xml version="1.0" encoding="utf-8"?>
-<?mso-contentType ?>
-<FormTemplates xmlns="http://schemas.microsoft.com/sharepoint/v3/contenttype/forms">
-  <Display>DocumentLibraryForm</Display>
-  <Edit>DocumentLibraryForm</Edit>
-  <New>DocumentLibraryForm</New>
-</FormTemplates>
+<file path=customXml/itemProps2.xml><?xml version="1.0" encoding="utf-8"?>
+<ds:datastoreItem xmlns:ds="http://schemas.openxmlformats.org/officeDocument/2006/customXml" ds:itemID="{F745B827-7E9B-401C-8CCB-90AD62E286E7}">
+  <ds:schemaRefs>
+    <ds:schemaRef ds:uri="http://schemas.microsoft.com/office/2006/metadata/properties"/>
+    <ds:schemaRef ds:uri="http://schemas.microsoft.com/office/infopath/2007/PartnerControls"/>
+  </ds:schemaRefs>
+</ds:datastoreItem>
 </file>
 
-<file path=customXml/item4.xml><?xml version="1.0" encoding="utf-8"?>
-<p:properties xmlns:p="http://schemas.microsoft.com/office/2006/metadata/properties" xmlns:xsi="http://www.w3.org/2001/XMLSchema-instance" xmlns:pc="http://schemas.microsoft.com/office/infopath/2007/PartnerControls">
-  <documentManagement/>
-</p:properties>
+<file path=customXml/itemProps3.xml><?xml version="1.0" encoding="utf-8"?>
+<ds:datastoreItem xmlns:ds="http://schemas.openxmlformats.org/officeDocument/2006/customXml" ds:itemID="{17AC4A74-A8BA-4837-B58A-203F6C1852EA}">
+  <ds:schemaRefs>
+    <ds:schemaRef ds:uri="http://schemas.microsoft.com/sharepoint/v3/contenttype/forms"/>
+  </ds:schemaRefs>
+</ds:datastoreItem>
 </file>
 
-<file path=customXml/itemProps1.xml><?xml version="1.0" encoding="utf-8"?>
+<file path=customXml/itemProps4.xml><?xml version="1.0" encoding="utf-8"?>
 <ds:datastoreItem xmlns:ds="http://schemas.openxmlformats.org/officeDocument/2006/customXml" ds:itemID="{C5B2A0E0-8292-4993-B8E6-7532C60FC833}">
   <ds:schemaRefs>
     <ds:schemaRef ds:uri="http://schemas.microsoft.com/office/2006/metadata/contentType"/>
@@ -26958,29 +27025,4 @@
     <ds:schemaRef ds:uri="http://schemas.microsoft.com/office/infopath/2007/PartnerControls"/>
   </ds:schemaRefs>
 </ds:datastoreItem>
-</file>
-
-<file path=customXml/itemProps2.xml><?xml version="1.0" encoding="utf-8"?>
-<ds:datastoreItem xmlns:ds="http://schemas.openxmlformats.org/officeDocument/2006/customXml" ds:itemID="{7DA10C68-3D25-414E-92D0-C592FE68B226}">
-  <ds:schemaRefs>
-    <ds:schemaRef ds:uri="http://schemas.openxmlformats.org/officeDocument/2006/bibliography"/>
-  </ds:schemaRefs>
-</ds:datastoreItem>
-</file>
-
-<file path=customXml/itemProps3.xml><?xml version="1.0" encoding="utf-8"?>
-<ds:datastoreItem xmlns:ds="http://schemas.openxmlformats.org/officeDocument/2006/customXml" ds:itemID="{17AC4A74-A8BA-4837-B58A-203F6C1852EA}">
-  <ds:schemaRefs>
-    <ds:schemaRef ds:uri="http://schemas.microsoft.com/sharepoint/v3/contenttype/forms"/>
-  </ds:schemaRefs>
-</ds:datastoreItem>
-</file>
-
-<file path=customXml/itemProps4.xml><?xml version="1.0" encoding="utf-8"?>
-<ds:datastoreItem xmlns:ds="http://schemas.openxmlformats.org/officeDocument/2006/customXml" ds:itemID="{F745B827-7E9B-401C-8CCB-90AD62E286E7}">
-  <ds:schemaRefs>
-    <ds:schemaRef ds:uri="http://schemas.microsoft.com/office/2006/metadata/properties"/>
-    <ds:schemaRef ds:uri="http://schemas.microsoft.com/office/infopath/2007/PartnerControls"/>
-  </ds:schemaRefs>
-</ds:datastoreItem>
 </file>
</xml_diff>